<commit_message>
Fixed small errors in wording
</commit_message>
<xml_diff>
--- a/Tutorial 1/Lab Tutorial 1.docx
+++ b/Tutorial 1/Lab Tutorial 1.docx
@@ -12,32 +12,32 @@
           <w:sz w:val="28"/>
         </w:rPr>
       </w:pPr>
+      <w:r>
+        <w:rPr>
+          <w:rFonts w:ascii="Verdana" w:hAnsi="Verdana"/>
+          <w:b/>
+          <w:sz w:val="28"/>
+        </w:rPr>
+        <w:t xml:space="preserve">Lab Tutorial 1:  Some </w:t>
+      </w:r>
+      <w:r>
+        <w:rPr>
+          <w:rFonts w:ascii="Verdana" w:hAnsi="Verdana"/>
+          <w:b/>
+          <w:sz w:val="28"/>
+        </w:rPr>
+        <w:t xml:space="preserve">basic </w:t>
+      </w:r>
+      <w:r>
+        <w:rPr>
+          <w:rFonts w:ascii="Verdana" w:hAnsi="Verdana"/>
+          <w:b/>
+          <w:sz w:val="28"/>
+        </w:rPr>
+        <w:t>mocap tools</w:t>
+      </w:r>
       <w:bookmarkStart w:id="0" w:name="_GoBack"/>
       <w:bookmarkEnd w:id="0"/>
-      <w:r>
-        <w:rPr>
-          <w:rFonts w:ascii="Verdana" w:hAnsi="Verdana"/>
-          <w:b/>
-          <w:sz w:val="28"/>
-        </w:rPr>
-        <w:t xml:space="preserve">Lab Tutorial 1:  Some </w:t>
-      </w:r>
-      <w:r>
-        <w:rPr>
-          <w:rFonts w:ascii="Verdana" w:hAnsi="Verdana"/>
-          <w:b/>
-          <w:sz w:val="28"/>
-        </w:rPr>
-        <w:t xml:space="preserve">basic </w:t>
-      </w:r>
-      <w:r>
-        <w:rPr>
-          <w:rFonts w:ascii="Verdana" w:hAnsi="Verdana"/>
-          <w:b/>
-          <w:sz w:val="28"/>
-        </w:rPr>
-        <w:t>mocap tools</w:t>
-      </w:r>
     </w:p>
     <w:p>
       <w:pPr>
@@ -735,7 +735,7 @@
           </mc:Choice>
           <mc:Fallback>
             <w:pict>
-              <v:shapetype w14:anchorId="5CED39FB" id="_x0000_t32" coordsize="21600,21600" o:spt="32" o:oned="t" path="m,l21600,21600e" filled="f">
+              <v:shapetype w14:anchorId="674F6070" id="_x0000_t32" coordsize="21600,21600" o:spt="32" o:oned="t" path="m,l21600,21600e" filled="f">
                 <v:path arrowok="t" fillok="f" o:connecttype="none"/>
                 <o:lock v:ext="edit" shapetype="t"/>
               </v:shapetype>
@@ -943,7 +943,7 @@
           </mc:Choice>
           <mc:Fallback>
             <w:pict>
-              <v:shape w14:anchorId="255743AD" id="Straight Arrow Connector 8" o:spid="_x0000_s1026" type="#_x0000_t32" style="position:absolute;margin-left:328.7pt;margin-top:11.15pt;width:81.7pt;height:19.6pt;flip:x y;z-index:251668480;visibility:visible;mso-wrap-style:square;mso-width-percent:0;mso-height-percent:0;mso-wrap-distance-left:9pt;mso-wrap-distance-top:0;mso-wrap-distance-right:9pt;mso-wrap-distance-bottom:0;mso-position-horizontal:absolute;mso-position-horizontal-relative:text;mso-position-vertical:absolute;mso-position-vertical-relative:text;mso-width-percent:0;mso-height-percent:0;mso-width-relative:margin;mso-height-relative:margin" o:gfxdata="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" strokecolor="#4f81bd [3204]" strokeweight="2pt">
+              <v:shape w14:anchorId="622D5ACC" id="Straight Arrow Connector 8" o:spid="_x0000_s1026" type="#_x0000_t32" style="position:absolute;margin-left:328.7pt;margin-top:11.15pt;width:81.7pt;height:19.6pt;flip:x y;z-index:251668480;visibility:visible;mso-wrap-style:square;mso-width-percent:0;mso-height-percent:0;mso-wrap-distance-left:9pt;mso-wrap-distance-top:0;mso-wrap-distance-right:9pt;mso-wrap-distance-bottom:0;mso-position-horizontal:absolute;mso-position-horizontal-relative:text;mso-position-vertical:absolute;mso-position-vertical-relative:text;mso-width-percent:0;mso-height-percent:0;mso-width-relative:margin;mso-height-relative:margin" o:gfxdata="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" strokecolor="#4f81bd [3204]" strokeweight="2pt">
                 <v:stroke endarrow="open"/>
                 <v:shadow on="t" color="black" opacity="24903f" origin=",.5" offset="0,.55556mm"/>
               </v:shape>
@@ -1456,7 +1456,7 @@
           </mc:Choice>
           <mc:Fallback>
             <w:pict>
-              <v:shape w14:anchorId="572A9F17" id="Straight Arrow Connector 5" o:spid="_x0000_s1026" type="#_x0000_t32" style="position:absolute;margin-left:284.45pt;margin-top:83.05pt;width:71.9pt;height:5.15pt;flip:x;z-index:251662336;visibility:visible;mso-wrap-style:square;mso-width-percent:0;mso-height-percent:0;mso-wrap-distance-left:9pt;mso-wrap-distance-top:0;mso-wrap-distance-right:9pt;mso-wrap-distance-bottom:0;mso-position-horizontal:absolute;mso-position-horizontal-relative:text;mso-position-vertical:absolute;mso-position-vertical-relative:text;mso-width-percent:0;mso-height-percent:0;mso-width-relative:margin;mso-height-relative:margin" o:gfxdata="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" strokecolor="#4f81bd [3204]" strokeweight="2pt">
+              <v:shape w14:anchorId="6586EB56" id="Straight Arrow Connector 5" o:spid="_x0000_s1026" type="#_x0000_t32" style="position:absolute;margin-left:284.45pt;margin-top:83.05pt;width:71.9pt;height:5.15pt;flip:x;z-index:251662336;visibility:visible;mso-wrap-style:square;mso-width-percent:0;mso-height-percent:0;mso-wrap-distance-left:9pt;mso-wrap-distance-top:0;mso-wrap-distance-right:9pt;mso-wrap-distance-bottom:0;mso-position-horizontal:absolute;mso-position-horizontal-relative:text;mso-position-vertical:absolute;mso-position-vertical-relative:text;mso-width-percent:0;mso-height-percent:0;mso-width-relative:margin;mso-height-relative:margin" o:gfxdata="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" strokecolor="#4f81bd [3204]" strokeweight="2pt">
                 <v:stroke endarrow="open"/>
                 <v:shadow on="t" color="black" opacity="24903f" origin=",.5" offset="0,.55556mm"/>
               </v:shape>
@@ -1656,7 +1656,7 @@
           </mc:Choice>
           <mc:Fallback>
             <w:pict>
-              <v:shape w14:anchorId="194F6F01" id="Straight Arrow Connector 4" o:spid="_x0000_s1026" type="#_x0000_t32" style="position:absolute;margin-left:286.25pt;margin-top:41pt;width:68.4pt;height:6.5pt;flip:x;z-index:251660288;visibility:visible;mso-wrap-style:square;mso-width-percent:0;mso-height-percent:0;mso-wrap-distance-left:9pt;mso-wrap-distance-top:0;mso-wrap-distance-right:9pt;mso-wrap-distance-bottom:0;mso-position-horizontal:absolute;mso-position-horizontal-relative:text;mso-position-vertical:absolute;mso-position-vertical-relative:text;mso-width-percent:0;mso-height-percent:0;mso-width-relative:margin;mso-height-relative:margin" o:gfxdata="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" strokecolor="#4f81bd [3204]" strokeweight="2pt">
+              <v:shape w14:anchorId="45F1E931" id="Straight Arrow Connector 4" o:spid="_x0000_s1026" type="#_x0000_t32" style="position:absolute;margin-left:286.25pt;margin-top:41pt;width:68.4pt;height:6.5pt;flip:x;z-index:251660288;visibility:visible;mso-wrap-style:square;mso-width-percent:0;mso-height-percent:0;mso-wrap-distance-left:9pt;mso-wrap-distance-top:0;mso-wrap-distance-right:9pt;mso-wrap-distance-bottom:0;mso-position-horizontal:absolute;mso-position-horizontal-relative:text;mso-position-vertical:absolute;mso-position-vertical-relative:text;mso-width-percent:0;mso-height-percent:0;mso-width-relative:margin;mso-height-relative:margin" o:gfxdata="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" strokecolor="#4f81bd [3204]" strokeweight="2pt">
                 <v:stroke endarrow="open"/>
                 <v:shadow on="t" color="black" opacity="24903f" origin=",.5" offset="0,.55556mm"/>
               </v:shape>
@@ -3012,6 +3012,34 @@
           <w:szCs w:val="22"/>
         </w:rPr>
       </w:pPr>
+      <w:r>
+        <w:rPr>
+          <w:rFonts w:ascii="Courier" w:hAnsi="Courier"/>
+          <w:sz w:val="22"/>
+          <w:szCs w:val="22"/>
+        </w:rPr>
+        <w:t xml:space="preserve">for </w:t>
+      </w:r>
+      <w:proofErr w:type="spellStart"/>
+      <w:proofErr w:type="gramStart"/>
+      <w:r>
+        <w:rPr>
+          <w:rFonts w:ascii="Courier" w:hAnsi="Courier"/>
+          <w:sz w:val="22"/>
+          <w:szCs w:val="22"/>
+        </w:rPr>
+        <w:t>key,value</w:t>
+      </w:r>
+      <w:proofErr w:type="spellEnd"/>
+      <w:proofErr w:type="gramEnd"/>
+      <w:r>
+        <w:rPr>
+          <w:rFonts w:ascii="Courier" w:hAnsi="Courier"/>
+          <w:sz w:val="22"/>
+          <w:szCs w:val="22"/>
+        </w:rPr>
+        <w:t xml:space="preserve"> in </w:t>
+      </w:r>
       <w:proofErr w:type="spellStart"/>
       <w:r>
         <w:rPr>
@@ -3062,23 +3090,13 @@
         </w:rPr>
         <w:t>Data</w:t>
       </w:r>
-      <w:proofErr w:type="gramStart"/>
-      <w:r>
-        <w:rPr>
-          <w:rFonts w:ascii="Courier" w:hAnsi="Courier"/>
-          <w:sz w:val="22"/>
-          <w:szCs w:val="22"/>
-        </w:rPr>
-        <w:t>”][</w:t>
-      </w:r>
-      <w:proofErr w:type="gramEnd"/>
-      <w:r>
-        <w:rPr>
-          <w:rFonts w:ascii="Courier" w:hAnsi="Courier"/>
-          <w:sz w:val="22"/>
-          <w:szCs w:val="22"/>
-        </w:rPr>
-        <w:t>“</w:t>
+      <w:r>
+        <w:rPr>
+          <w:rFonts w:ascii="Courier" w:hAnsi="Courier"/>
+          <w:sz w:val="22"/>
+          <w:szCs w:val="22"/>
+        </w:rPr>
+        <w:t>”][“</w:t>
       </w:r>
       <w:r>
         <w:rPr>
@@ -3095,236 +3113,263 @@
           <w:szCs w:val="22"/>
         </w:rPr>
         <w:t>”]</w:t>
+      </w:r>
+      <w:r>
+        <w:rPr>
+          <w:rFonts w:ascii="Courier" w:hAnsi="Courier"/>
+          <w:sz w:val="22"/>
+          <w:szCs w:val="22"/>
+        </w:rPr>
+        <w:t>.items():</w:t>
       </w:r>
     </w:p>
     <w:p>
       <w:pPr>
         <w:spacing w:after="120"/>
-        <w:rPr>
-          <w:rFonts w:ascii="Verdana" w:hAnsi="Verdana"/>
-          <w:sz w:val="22"/>
-          <w:szCs w:val="22"/>
-        </w:rPr>
-      </w:pPr>
-      <w:r>
-        <w:rPr>
-          <w:rFonts w:ascii="Verdana" w:hAnsi="Verdana"/>
-          <w:sz w:val="22"/>
-          <w:szCs w:val="22"/>
-        </w:rPr>
-        <w:t xml:space="preserve">To pull out </w:t>
-      </w:r>
-      <w:r>
-        <w:rPr>
-          <w:rFonts w:ascii="Verdana" w:hAnsi="Verdana"/>
-          <w:sz w:val="22"/>
-          <w:szCs w:val="22"/>
-        </w:rPr>
-        <w:t>the vector of trajectories (</w:t>
-      </w:r>
-      <w:proofErr w:type="spellStart"/>
-      <w:proofErr w:type="gramStart"/>
-      <w:r>
-        <w:rPr>
-          <w:rFonts w:ascii="Verdana" w:hAnsi="Verdana"/>
-          <w:sz w:val="22"/>
-          <w:szCs w:val="22"/>
-        </w:rPr>
-        <w:t>x,y</w:t>
-      </w:r>
-      <w:proofErr w:type="gramEnd"/>
-      <w:r>
-        <w:rPr>
-          <w:rFonts w:ascii="Verdana" w:hAnsi="Verdana"/>
-          <w:sz w:val="22"/>
-          <w:szCs w:val="22"/>
-        </w:rPr>
-        <w:t>,z</w:t>
-      </w:r>
-      <w:proofErr w:type="spellEnd"/>
-      <w:r>
-        <w:rPr>
-          <w:rFonts w:ascii="Verdana" w:hAnsi="Verdana"/>
-          <w:sz w:val="22"/>
-          <w:szCs w:val="22"/>
-        </w:rPr>
-        <w:t>) of an</w:t>
-      </w:r>
-      <w:r>
-        <w:rPr>
-          <w:rFonts w:ascii="Verdana" w:hAnsi="Verdana"/>
-          <w:sz w:val="22"/>
-          <w:szCs w:val="22"/>
-        </w:rPr>
-        <w:t xml:space="preserve"> individual marker, such as the Anterior Superior Iliac Spine of the pelvis, </w:t>
-      </w:r>
-      <w:r>
-        <w:rPr>
-          <w:rFonts w:ascii="Verdana" w:hAnsi="Verdana"/>
-          <w:sz w:val="22"/>
-          <w:szCs w:val="22"/>
-        </w:rPr>
-        <w:t>type:</w:t>
+        <w:jc w:val="center"/>
+        <w:rPr>
+          <w:rFonts w:ascii="Courier" w:hAnsi="Courier"/>
+          <w:sz w:val="22"/>
+          <w:szCs w:val="22"/>
+        </w:rPr>
+      </w:pPr>
+      <w:r>
+        <w:rPr>
+          <w:rFonts w:ascii="Courier" w:hAnsi="Courier"/>
+          <w:sz w:val="22"/>
+          <w:szCs w:val="22"/>
+        </w:rPr>
+        <w:t>print(key)</w:t>
       </w:r>
     </w:p>
     <w:p>
       <w:pPr>
         <w:spacing w:after="120"/>
-        <w:jc w:val="center"/>
-        <w:rPr>
-          <w:rFonts w:ascii="Courier" w:hAnsi="Courier"/>
-          <w:sz w:val="22"/>
-          <w:szCs w:val="22"/>
-        </w:rPr>
-      </w:pPr>
-      <w:r>
-        <w:rPr>
-          <w:rFonts w:ascii="Courier" w:hAnsi="Courier"/>
-          <w:sz w:val="22"/>
-          <w:szCs w:val="22"/>
-        </w:rPr>
-        <w:t xml:space="preserve">LASI = </w:t>
-      </w:r>
-      <w:proofErr w:type="spellStart"/>
-      <w:r>
-        <w:rPr>
-          <w:rFonts w:ascii="Courier" w:hAnsi="Courier"/>
-          <w:sz w:val="22"/>
-          <w:szCs w:val="22"/>
-        </w:rPr>
-        <w:t>mkr</w:t>
-      </w:r>
-      <w:r>
-        <w:rPr>
-          <w:rFonts w:ascii="Courier" w:hAnsi="Courier"/>
-          <w:sz w:val="22"/>
-          <w:szCs w:val="22"/>
-        </w:rPr>
-        <w:t>_d</w:t>
-      </w:r>
-      <w:r>
-        <w:rPr>
-          <w:rFonts w:ascii="Courier" w:hAnsi="Courier"/>
-          <w:sz w:val="22"/>
-          <w:szCs w:val="22"/>
-        </w:rPr>
-        <w:t>ata</w:t>
-      </w:r>
-      <w:proofErr w:type="spellEnd"/>
-      <w:r>
-        <w:rPr>
-          <w:rFonts w:ascii="Courier" w:hAnsi="Courier"/>
-          <w:sz w:val="22"/>
-          <w:szCs w:val="22"/>
-        </w:rPr>
-        <w:t>[“</w:t>
-      </w:r>
-      <w:r>
-        <w:rPr>
-          <w:rFonts w:ascii="Courier" w:hAnsi="Courier"/>
-          <w:sz w:val="22"/>
-          <w:szCs w:val="22"/>
-        </w:rPr>
-        <w:t>Data</w:t>
-      </w:r>
+        <w:rPr>
+          <w:rFonts w:ascii="Verdana" w:hAnsi="Verdana"/>
+          <w:sz w:val="22"/>
+          <w:szCs w:val="22"/>
+        </w:rPr>
+      </w:pPr>
+      <w:r>
+        <w:rPr>
+          <w:rFonts w:ascii="Verdana" w:hAnsi="Verdana"/>
+          <w:sz w:val="22"/>
+          <w:szCs w:val="22"/>
+        </w:rPr>
+        <w:t xml:space="preserve">To pull out </w:t>
+      </w:r>
+      <w:r>
+        <w:rPr>
+          <w:rFonts w:ascii="Verdana" w:hAnsi="Verdana"/>
+          <w:sz w:val="22"/>
+          <w:szCs w:val="22"/>
+        </w:rPr>
+        <w:t>the vector of trajectories (</w:t>
+      </w:r>
+      <w:proofErr w:type="spellStart"/>
       <w:proofErr w:type="gramStart"/>
       <w:r>
         <w:rPr>
-          <w:rFonts w:ascii="Courier" w:hAnsi="Courier"/>
-          <w:sz w:val="22"/>
-          <w:szCs w:val="22"/>
-        </w:rPr>
-        <w:t>”][</w:t>
+          <w:rFonts w:ascii="Verdana" w:hAnsi="Verdana"/>
+          <w:sz w:val="22"/>
+          <w:szCs w:val="22"/>
+        </w:rPr>
+        <w:t>x,y</w:t>
       </w:r>
       <w:proofErr w:type="gramEnd"/>
       <w:r>
         <w:rPr>
-          <w:rFonts w:ascii="Courier" w:hAnsi="Courier"/>
-          <w:sz w:val="22"/>
-          <w:szCs w:val="22"/>
-        </w:rPr>
-        <w:t>“</w:t>
-      </w:r>
-      <w:r>
-        <w:rPr>
-          <w:rFonts w:ascii="Courier" w:hAnsi="Courier"/>
-          <w:sz w:val="22"/>
-          <w:szCs w:val="22"/>
-        </w:rPr>
-        <w:t>Markers</w:t>
-      </w:r>
-      <w:r>
-        <w:rPr>
-          <w:rFonts w:ascii="Courier" w:hAnsi="Courier"/>
-          <w:sz w:val="22"/>
-          <w:szCs w:val="22"/>
-        </w:rPr>
-        <w:t>”][“</w:t>
-      </w:r>
-      <w:proofErr w:type="spellStart"/>
-      <w:r>
-        <w:rPr>
-          <w:rFonts w:ascii="Courier" w:hAnsi="Courier"/>
-          <w:sz w:val="22"/>
-          <w:szCs w:val="22"/>
-        </w:rPr>
-        <w:t>L_Asis</w:t>
-      </w:r>
-      <w:proofErr w:type="spellEnd"/>
-      <w:r>
-        <w:rPr>
-          <w:rFonts w:ascii="Courier" w:hAnsi="Courier"/>
-          <w:sz w:val="22"/>
-          <w:szCs w:val="22"/>
-        </w:rPr>
-        <w:t>”][“</w:t>
-      </w:r>
-      <w:r>
-        <w:rPr>
-          <w:rFonts w:ascii="Courier" w:hAnsi="Courier"/>
-          <w:sz w:val="22"/>
-          <w:szCs w:val="22"/>
-        </w:rPr>
-        <w:t>All</w:t>
-      </w:r>
-      <w:r>
-        <w:rPr>
-          <w:rFonts w:ascii="Courier" w:hAnsi="Courier"/>
-          <w:sz w:val="22"/>
-          <w:szCs w:val="22"/>
-        </w:rPr>
-        <w:t>”]</w:t>
-      </w:r>
-      <w:r>
-        <w:rPr>
-          <w:rFonts w:ascii="Courier" w:hAnsi="Courier"/>
-          <w:sz w:val="22"/>
-          <w:szCs w:val="22"/>
-        </w:rPr>
-        <w:t>;</w:t>
+          <w:rFonts w:ascii="Verdana" w:hAnsi="Verdana"/>
+          <w:sz w:val="22"/>
+          <w:szCs w:val="22"/>
+        </w:rPr>
+        <w:t>,z</w:t>
+      </w:r>
+      <w:proofErr w:type="spellEnd"/>
+      <w:r>
+        <w:rPr>
+          <w:rFonts w:ascii="Verdana" w:hAnsi="Verdana"/>
+          <w:sz w:val="22"/>
+          <w:szCs w:val="22"/>
+        </w:rPr>
+        <w:t>) of an</w:t>
+      </w:r>
+      <w:r>
+        <w:rPr>
+          <w:rFonts w:ascii="Verdana" w:hAnsi="Verdana"/>
+          <w:sz w:val="22"/>
+          <w:szCs w:val="22"/>
+        </w:rPr>
+        <w:t xml:space="preserve"> individual marker, such as the Anterior Superior Iliac Spine of the pelvis, </w:t>
+      </w:r>
+      <w:r>
+        <w:rPr>
+          <w:rFonts w:ascii="Verdana" w:hAnsi="Verdana"/>
+          <w:sz w:val="22"/>
+          <w:szCs w:val="22"/>
+        </w:rPr>
+        <w:t>type:</w:t>
       </w:r>
     </w:p>
     <w:p>
       <w:pPr>
         <w:spacing w:after="120"/>
-        <w:rPr>
-          <w:rFonts w:ascii="Verdana" w:hAnsi="Verdana"/>
-          <w:sz w:val="22"/>
-          <w:szCs w:val="22"/>
-        </w:rPr>
-      </w:pPr>
-      <w:r>
-        <w:rPr>
-          <w:rFonts w:ascii="Verdana" w:hAnsi="Verdana"/>
-          <w:sz w:val="22"/>
-          <w:szCs w:val="22"/>
-        </w:rPr>
-        <w:t xml:space="preserve">Note that you can also get access to the individual x, y, or z coordinate data, which is also within the structure. </w:t>
+        <w:jc w:val="center"/>
+        <w:rPr>
+          <w:rFonts w:ascii="Courier" w:hAnsi="Courier"/>
+          <w:sz w:val="22"/>
+          <w:szCs w:val="22"/>
+        </w:rPr>
+      </w:pPr>
+      <w:r>
+        <w:rPr>
+          <w:rFonts w:ascii="Courier" w:hAnsi="Courier"/>
+          <w:sz w:val="22"/>
+          <w:szCs w:val="22"/>
+        </w:rPr>
+        <w:t xml:space="preserve">LASI = </w:t>
+      </w:r>
+      <w:proofErr w:type="spellStart"/>
+      <w:r>
+        <w:rPr>
+          <w:rFonts w:ascii="Courier" w:hAnsi="Courier"/>
+          <w:sz w:val="22"/>
+          <w:szCs w:val="22"/>
+        </w:rPr>
+        <w:t>mkr</w:t>
+      </w:r>
+      <w:r>
+        <w:rPr>
+          <w:rFonts w:ascii="Courier" w:hAnsi="Courier"/>
+          <w:sz w:val="22"/>
+          <w:szCs w:val="22"/>
+        </w:rPr>
+        <w:t>_d</w:t>
+      </w:r>
+      <w:r>
+        <w:rPr>
+          <w:rFonts w:ascii="Courier" w:hAnsi="Courier"/>
+          <w:sz w:val="22"/>
+          <w:szCs w:val="22"/>
+        </w:rPr>
+        <w:t>ata</w:t>
+      </w:r>
+      <w:proofErr w:type="spellEnd"/>
+      <w:r>
+        <w:rPr>
+          <w:rFonts w:ascii="Courier" w:hAnsi="Courier"/>
+          <w:sz w:val="22"/>
+          <w:szCs w:val="22"/>
+        </w:rPr>
+        <w:t>[“</w:t>
+      </w:r>
+      <w:r>
+        <w:rPr>
+          <w:rFonts w:ascii="Courier" w:hAnsi="Courier"/>
+          <w:sz w:val="22"/>
+          <w:szCs w:val="22"/>
+        </w:rPr>
+        <w:t>Data</w:t>
+      </w:r>
+      <w:proofErr w:type="gramStart"/>
+      <w:r>
+        <w:rPr>
+          <w:rFonts w:ascii="Courier" w:hAnsi="Courier"/>
+          <w:sz w:val="22"/>
+          <w:szCs w:val="22"/>
+        </w:rPr>
+        <w:t>”][</w:t>
+      </w:r>
+      <w:proofErr w:type="gramEnd"/>
+      <w:r>
+        <w:rPr>
+          <w:rFonts w:ascii="Courier" w:hAnsi="Courier"/>
+          <w:sz w:val="22"/>
+          <w:szCs w:val="22"/>
+        </w:rPr>
+        <w:t>“</w:t>
+      </w:r>
+      <w:r>
+        <w:rPr>
+          <w:rFonts w:ascii="Courier" w:hAnsi="Courier"/>
+          <w:sz w:val="22"/>
+          <w:szCs w:val="22"/>
+        </w:rPr>
+        <w:t>Markers</w:t>
+      </w:r>
+      <w:r>
+        <w:rPr>
+          <w:rFonts w:ascii="Courier" w:hAnsi="Courier"/>
+          <w:sz w:val="22"/>
+          <w:szCs w:val="22"/>
+        </w:rPr>
+        <w:t>”][“</w:t>
+      </w:r>
+      <w:proofErr w:type="spellStart"/>
+      <w:r>
+        <w:rPr>
+          <w:rFonts w:ascii="Courier" w:hAnsi="Courier"/>
+          <w:sz w:val="22"/>
+          <w:szCs w:val="22"/>
+        </w:rPr>
+        <w:t>LAsis</w:t>
+      </w:r>
+      <w:proofErr w:type="spellEnd"/>
+      <w:r>
+        <w:rPr>
+          <w:rFonts w:ascii="Courier" w:hAnsi="Courier"/>
+          <w:sz w:val="22"/>
+          <w:szCs w:val="22"/>
+        </w:rPr>
+        <w:t>”][“</w:t>
+      </w:r>
+      <w:r>
+        <w:rPr>
+          <w:rFonts w:ascii="Courier" w:hAnsi="Courier"/>
+          <w:sz w:val="22"/>
+          <w:szCs w:val="22"/>
+        </w:rPr>
+        <w:t>All</w:t>
+      </w:r>
+      <w:r>
+        <w:rPr>
+          <w:rFonts w:ascii="Courier" w:hAnsi="Courier"/>
+          <w:sz w:val="22"/>
+          <w:szCs w:val="22"/>
+        </w:rPr>
+        <w:t>”]</w:t>
+      </w:r>
+      <w:r>
+        <w:rPr>
+          <w:rFonts w:ascii="Courier" w:hAnsi="Courier"/>
+          <w:sz w:val="22"/>
+          <w:szCs w:val="22"/>
+        </w:rPr>
+        <w:t>;</w:t>
       </w:r>
     </w:p>
     <w:p>
       <w:pPr>
         <w:spacing w:after="120"/>
+        <w:rPr>
+          <w:rFonts w:ascii="Verdana" w:hAnsi="Verdana"/>
+          <w:sz w:val="22"/>
+          <w:szCs w:val="22"/>
+        </w:rPr>
+      </w:pPr>
+      <w:r>
+        <w:rPr>
+          <w:rFonts w:ascii="Verdana" w:hAnsi="Verdana"/>
+          <w:sz w:val="22"/>
+          <w:szCs w:val="22"/>
+        </w:rPr>
+        <w:t xml:space="preserve">Note that you can also get access to the individual x, y, or z coordinate data, which is also within the structure. </w:t>
+      </w:r>
+    </w:p>
+    <w:p>
+      <w:pPr>
+        <w:spacing w:after="120"/>
         <w:jc w:val="center"/>
         <w:rPr>
           <w:rFonts w:ascii="Courier" w:hAnsi="Courier"/>
@@ -3433,7 +3478,7 @@
           <w:sz w:val="22"/>
           <w:szCs w:val="22"/>
         </w:rPr>
-        <w:t>L_Asis</w:t>
+        <w:t>LAsis</w:t>
       </w:r>
       <w:proofErr w:type="spellEnd"/>
       <w:r>
@@ -4101,7 +4146,23 @@
           <w:sz w:val="22"/>
           <w:szCs w:val="22"/>
         </w:rPr>
-        <w:t>mkrData</w:t>
+        <w:t>mkr</w:t>
+      </w:r>
+      <w:r>
+        <w:rPr>
+          <w:rFonts w:ascii="Courier" w:hAnsi="Courier"/>
+          <w:sz w:val="22"/>
+          <w:szCs w:val="22"/>
+        </w:rPr>
+        <w:t>_d</w:t>
+      </w:r>
+      <w:r>
+        <w:rPr>
+          <w:rFonts w:ascii="Courier" w:hAnsi="Courier"/>
+          <w:sz w:val="22"/>
+          <w:szCs w:val="22"/>
+        </w:rPr>
+        <w:t>ata</w:t>
       </w:r>
       <w:proofErr w:type="spellEnd"/>
       <w:r>
@@ -4258,7 +4319,7 @@
           <w:sz w:val="22"/>
           <w:szCs w:val="22"/>
         </w:rPr>
-        <w:t>A</w:t>
+        <w:t>a</w:t>
       </w:r>
       <w:r>
         <w:rPr>
@@ -4274,7 +4335,7 @@
           <w:sz w:val="22"/>
           <w:szCs w:val="22"/>
         </w:rPr>
-        <w:t>B</w:t>
+        <w:t>b</w:t>
       </w:r>
       <w:r>
         <w:rPr>
@@ -6057,6 +6118,7 @@
         </w:rPr>
         <w:t xml:space="preserve">[Run the </w:t>
       </w:r>
+      <w:proofErr w:type="spellStart"/>
       <w:r>
         <w:rPr>
           <w:rFonts w:ascii="Verdana" w:hAnsi="Verdana"/>
@@ -6082,8 +6144,9 @@
           <w:sz w:val="22"/>
           <w:szCs w:val="22"/>
         </w:rPr>
-        <w:t>py</w:t>
-      </w:r>
+        <w:t>ipynb</w:t>
+      </w:r>
+      <w:proofErr w:type="spellEnd"/>
       <w:r>
         <w:rPr>
           <w:rFonts w:ascii="Verdana" w:hAnsi="Verdana"/>

</xml_diff>